<commit_message>
done the changes in text1 in staging branch
</commit_message>
<xml_diff>
--- a/text1.docx
+++ b/text1.docx
@@ -28,6 +28,19 @@
         </w:rPr>
         <w:t xml:space="preserve">  some stuffs</w:t>
       </w:r>
+      <w:r>
+        <w:rPr>
+          <w:lang w:val="en-US"/>
+        </w:rPr>
+        <w:t xml:space="preserve"> okay now I am moving thus file to staging1 and merge it</w:t>
+      </w:r>
+    </w:p>
+    <w:p>
+      <w:pPr>
+        <w:rPr>
+          <w:lang w:val="en-US"/>
+        </w:rPr>
+      </w:pPr>
     </w:p>
     <w:p>
       <w:pPr>

</xml_diff>